<commit_message>
cs 5665 hw2 - added accuracy mesure
</commit_message>
<xml_diff>
--- a/cs5660datasc/hw/hw2/hw2-kj.docx
+++ b/cs5660datasc/hw/hw2/hw2-kj.docx
@@ -1295,6 +1295,24 @@
         <w:pStyle w:val="Default"/>
       </w:pPr>
       <w:r>
+        <w:t xml:space="preserve">The accuracy from sklearn metrics’ accuracy_score is </w:t>
+      </w:r>
+      <w:bookmarkStart w:id="0" w:name="_GoBack"/>
+      <w:bookmarkEnd w:id="0"/>
+      <w:r>
+        <w:t>0.391364661002</w:t>
+      </w:r>
+    </w:p>
+    <w:p>
+      <w:pPr>
+        <w:pStyle w:val="Default"/>
+      </w:pPr>
+    </w:p>
+    <w:p>
+      <w:pPr>
+        <w:pStyle w:val="Default"/>
+      </w:pPr>
+      <w:r>
         <w:t xml:space="preserve">The confusion matrix </w:t>
       </w:r>
       <w:r>
@@ -1632,8 +1650,6 @@
       <w:r>
         <w:t xml:space="preserve"> </w:t>
       </w:r>
-      <w:bookmarkStart w:id="0" w:name="_GoBack"/>
-      <w:bookmarkEnd w:id="0"/>
     </w:p>
     <w:p>
       <w:pPr>
@@ -2327,7 +2343,6 @@
   <w:style w:type="character" w:default="1" w:styleId="DefaultParagraphFont">
     <w:name w:val="Default Paragraph Font"/>
     <w:uiPriority w:val="1"/>
-    <w:semiHidden/>
     <w:unhideWhenUsed/>
   </w:style>
   <w:style w:type="table" w:default="1" w:styleId="TableNormal">

</xml_diff>